<commit_message>
Proposition de recherche terminée
</commit_message>
<xml_diff>
--- a/Proposition.docx
+++ b/Proposition.docx
@@ -97,99 +97,6 @@
         <w:jc w:val="center"/>
         <w:rPr>
           <w:rFonts w:asciiTheme="minorHAnsi" w:hAnsiTheme="minorHAnsi" w:cstheme="minorHAnsi"/>
-          <w:sz w:val="24"/>
-          <w:szCs w:val="24"/>
-        </w:rPr>
-      </w:pPr>
-      <w:r>
-        <w:rPr>
-          <w:rFonts w:asciiTheme="minorHAnsi" w:hAnsiTheme="minorHAnsi" w:cstheme="minorHAnsi"/>
-          <w:sz w:val="24"/>
-          <w:szCs w:val="24"/>
-        </w:rPr>
-        <w:t>Département de l’informatique</w:t>
-      </w:r>
-      <w:r>
-        <w:rPr>
-          <w:rFonts w:asciiTheme="minorHAnsi" w:hAnsiTheme="minorHAnsi" w:cstheme="minorHAnsi"/>
-          <w:sz w:val="24"/>
-          <w:szCs w:val="24"/>
-        </w:rPr>
-        <w:br/>
-        <w:t>Cégep</w:t>
-      </w:r>
-      <w:r>
-        <w:rPr>
-          <w:rFonts w:asciiTheme="minorHAnsi" w:hAnsiTheme="minorHAnsi" w:cstheme="minorHAnsi"/>
-          <w:sz w:val="24"/>
-          <w:szCs w:val="24"/>
-        </w:rPr>
-        <w:t xml:space="preserve"> de</w:t>
-      </w:r>
-      <w:r>
-        <w:rPr>
-          <w:rFonts w:asciiTheme="minorHAnsi" w:hAnsiTheme="minorHAnsi" w:cstheme="minorHAnsi"/>
-          <w:sz w:val="24"/>
-          <w:szCs w:val="24"/>
-        </w:rPr>
-        <w:t xml:space="preserve"> S</w:t>
-      </w:r>
-      <w:r>
-        <w:rPr>
-          <w:rFonts w:asciiTheme="minorHAnsi" w:hAnsiTheme="minorHAnsi" w:cstheme="minorHAnsi"/>
-          <w:sz w:val="24"/>
-          <w:szCs w:val="24"/>
-        </w:rPr>
-        <w:t>ain</w:t>
-      </w:r>
-      <w:r>
-        <w:rPr>
-          <w:rFonts w:asciiTheme="minorHAnsi" w:hAnsiTheme="minorHAnsi" w:cstheme="minorHAnsi"/>
-          <w:sz w:val="24"/>
-          <w:szCs w:val="24"/>
-        </w:rPr>
-        <w:t>te-Foy</w:t>
-      </w:r>
-      <w:r>
-        <w:rPr>
-          <w:rFonts w:asciiTheme="minorHAnsi" w:hAnsiTheme="minorHAnsi" w:cstheme="minorHAnsi"/>
-          <w:sz w:val="24"/>
-          <w:szCs w:val="24"/>
-        </w:rPr>
-        <w:br/>
-        <w:t>Vendredi le 1</w:t>
-      </w:r>
-      <w:r>
-        <w:rPr>
-          <w:rFonts w:asciiTheme="minorHAnsi" w:hAnsiTheme="minorHAnsi" w:cstheme="minorHAnsi"/>
-          <w:sz w:val="24"/>
-          <w:szCs w:val="24"/>
-          <w:vertAlign w:val="superscript"/>
-        </w:rPr>
-        <w:t>er</w:t>
-      </w:r>
-      <w:r>
-        <w:rPr>
-          <w:rFonts w:asciiTheme="minorHAnsi" w:hAnsiTheme="minorHAnsi" w:cstheme="minorHAnsi"/>
-          <w:sz w:val="24"/>
-          <w:szCs w:val="24"/>
-        </w:rPr>
-        <w:t xml:space="preserve"> septembre</w:t>
-      </w:r>
-      <w:r>
-        <w:rPr>
-          <w:rFonts w:asciiTheme="minorHAnsi" w:hAnsiTheme="minorHAnsi" w:cstheme="minorHAnsi"/>
-          <w:sz w:val="24"/>
-          <w:szCs w:val="24"/>
-        </w:rPr>
-        <w:t xml:space="preserve"> 2017</w:t>
-      </w:r>
-    </w:p>
-    <w:p>
-      <w:pPr>
-        <w:jc w:val="center"/>
-        <w:rPr>
-          <w:rFonts w:ascii="Times New Roman" w:hAnsi="Times New Roman"/>
           <w:sz w:val="24"/>
           <w:szCs w:val="24"/>
         </w:rPr>
@@ -204,6 +111,91 @@
           <w:docGrid w:linePitch="360"/>
         </w:sectPr>
       </w:pPr>
+      <w:r>
+        <w:rPr>
+          <w:rFonts w:asciiTheme="minorHAnsi" w:hAnsiTheme="minorHAnsi" w:cstheme="minorHAnsi"/>
+          <w:sz w:val="24"/>
+          <w:szCs w:val="24"/>
+        </w:rPr>
+        <w:t>Département de l’informatique</w:t>
+      </w:r>
+      <w:bookmarkStart w:id="0" w:name="_GoBack"/>
+      <w:bookmarkEnd w:id="0"/>
+      <w:r>
+        <w:rPr>
+          <w:rFonts w:asciiTheme="minorHAnsi" w:hAnsiTheme="minorHAnsi" w:cstheme="minorHAnsi"/>
+          <w:sz w:val="24"/>
+          <w:szCs w:val="24"/>
+        </w:rPr>
+        <w:br/>
+        <w:t>Cégep</w:t>
+      </w:r>
+      <w:r>
+        <w:rPr>
+          <w:rFonts w:asciiTheme="minorHAnsi" w:hAnsiTheme="minorHAnsi" w:cstheme="minorHAnsi"/>
+          <w:sz w:val="24"/>
+          <w:szCs w:val="24"/>
+        </w:rPr>
+        <w:t xml:space="preserve"> de</w:t>
+      </w:r>
+      <w:r>
+        <w:rPr>
+          <w:rFonts w:asciiTheme="minorHAnsi" w:hAnsiTheme="minorHAnsi" w:cstheme="minorHAnsi"/>
+          <w:sz w:val="24"/>
+          <w:szCs w:val="24"/>
+        </w:rPr>
+        <w:t xml:space="preserve"> S</w:t>
+      </w:r>
+      <w:r>
+        <w:rPr>
+          <w:rFonts w:asciiTheme="minorHAnsi" w:hAnsiTheme="minorHAnsi" w:cstheme="minorHAnsi"/>
+          <w:sz w:val="24"/>
+          <w:szCs w:val="24"/>
+        </w:rPr>
+        <w:t>ain</w:t>
+      </w:r>
+      <w:r>
+        <w:rPr>
+          <w:rFonts w:asciiTheme="minorHAnsi" w:hAnsiTheme="minorHAnsi" w:cstheme="minorHAnsi"/>
+          <w:sz w:val="24"/>
+          <w:szCs w:val="24"/>
+        </w:rPr>
+        <w:t>te-Foy</w:t>
+      </w:r>
+      <w:r>
+        <w:rPr>
+          <w:rFonts w:asciiTheme="minorHAnsi" w:hAnsiTheme="minorHAnsi" w:cstheme="minorHAnsi"/>
+          <w:sz w:val="24"/>
+          <w:szCs w:val="24"/>
+        </w:rPr>
+        <w:br/>
+        <w:t>Vendredi le 1</w:t>
+      </w:r>
+      <w:r>
+        <w:rPr>
+          <w:rFonts w:asciiTheme="minorHAnsi" w:hAnsiTheme="minorHAnsi" w:cstheme="minorHAnsi"/>
+          <w:sz w:val="24"/>
+          <w:szCs w:val="24"/>
+          <w:vertAlign w:val="superscript"/>
+        </w:rPr>
+        <w:t>er</w:t>
+      </w:r>
+      <w:r>
+        <w:rPr>
+          <w:rFonts w:asciiTheme="minorHAnsi" w:hAnsiTheme="minorHAnsi" w:cstheme="minorHAnsi"/>
+          <w:sz w:val="24"/>
+          <w:szCs w:val="24"/>
+        </w:rPr>
+        <w:t xml:space="preserve"> septembre</w:t>
+      </w:r>
+      <w:r>
+        <w:rPr>
+          <w:rFonts w:asciiTheme="minorHAnsi" w:hAnsiTheme="minorHAnsi" w:cstheme="minorHAnsi"/>
+          <w:sz w:val="24"/>
+          <w:szCs w:val="24"/>
+        </w:rPr>
+        <w:t xml:space="preserve"> 2017</w:t>
+      </w:r>
     </w:p>
     <w:sdt>
       <w:sdtPr>
@@ -257,7 +249,7 @@
           <w:r>
             <w:fldChar w:fldCharType="separate"/>
           </w:r>
-          <w:hyperlink w:anchor="_Toc491433702" w:history="1">
+          <w:hyperlink w:anchor="_Toc491873755" w:history="1">
             <w:r>
               <w:rPr>
                 <w:rStyle w:val="Hyperlink"/>
@@ -284,7 +276,7 @@
                 <w:noProof/>
                 <w:webHidden/>
               </w:rPr>
-              <w:instrText xml:space="preserve"> PAGEREF _Toc491433702 \h </w:instrText>
+              <w:instrText xml:space="preserve"> PAGEREF _Toc491873755 \h </w:instrText>
             </w:r>
             <w:r>
               <w:rPr>
@@ -327,7 +319,7 @@
               <w:lang w:val="en-US"/>
             </w:rPr>
           </w:pPr>
-          <w:hyperlink w:anchor="_Toc491433703" w:history="1">
+          <w:hyperlink w:anchor="_Toc491873756" w:history="1">
             <w:r>
               <w:rPr>
                 <w:rStyle w:val="Hyperlink"/>
@@ -354,7 +346,7 @@
                 <w:noProof/>
                 <w:webHidden/>
               </w:rPr>
-              <w:instrText xml:space="preserve"> PAGEREF _Toc491433703 \h </w:instrText>
+              <w:instrText xml:space="preserve"> PAGEREF _Toc491873756 \h </w:instrText>
             </w:r>
             <w:r>
               <w:rPr>
@@ -397,7 +389,7 @@
               <w:lang w:val="en-US"/>
             </w:rPr>
           </w:pPr>
-          <w:hyperlink w:anchor="_Toc491433704" w:history="1">
+          <w:hyperlink w:anchor="_Toc491873757" w:history="1">
             <w:r>
               <w:rPr>
                 <w:rStyle w:val="Hyperlink"/>
@@ -424,7 +416,7 @@
                 <w:noProof/>
                 <w:webHidden/>
               </w:rPr>
-              <w:instrText xml:space="preserve"> PAGEREF _Toc491433704 \h </w:instrText>
+              <w:instrText xml:space="preserve"> PAGEREF _Toc491873757 \h </w:instrText>
             </w:r>
             <w:r>
               <w:rPr>
@@ -467,7 +459,7 @@
               <w:lang w:val="en-US"/>
             </w:rPr>
           </w:pPr>
-          <w:hyperlink w:anchor="_Toc491433705" w:history="1">
+          <w:hyperlink w:anchor="_Toc491873758" w:history="1">
             <w:r>
               <w:rPr>
                 <w:rStyle w:val="Hyperlink"/>
@@ -494,7 +486,7 @@
                 <w:noProof/>
                 <w:webHidden/>
               </w:rPr>
-              <w:instrText xml:space="preserve"> PAGEREF _Toc491433705 \h </w:instrText>
+              <w:instrText xml:space="preserve"> PAGEREF _Toc491873758 \h </w:instrText>
             </w:r>
             <w:r>
               <w:rPr>
@@ -537,7 +529,7 @@
               <w:lang w:val="en-US"/>
             </w:rPr>
           </w:pPr>
-          <w:hyperlink w:anchor="_Toc491433706" w:history="1">
+          <w:hyperlink w:anchor="_Toc491873759" w:history="1">
             <w:r>
               <w:rPr>
                 <w:rStyle w:val="Hyperlink"/>
@@ -564,7 +556,7 @@
                 <w:noProof/>
                 <w:webHidden/>
               </w:rPr>
-              <w:instrText xml:space="preserve"> PAGEREF _Toc491433706 \h </w:instrText>
+              <w:instrText xml:space="preserve"> PAGEREF _Toc491873759 \h </w:instrText>
             </w:r>
             <w:r>
               <w:rPr>
@@ -607,7 +599,7 @@
               <w:lang w:val="en-US"/>
             </w:rPr>
           </w:pPr>
-          <w:hyperlink w:anchor="_Toc491433707" w:history="1">
+          <w:hyperlink w:anchor="_Toc491873760" w:history="1">
             <w:r>
               <w:rPr>
                 <w:rStyle w:val="Hyperlink"/>
@@ -634,7 +626,7 @@
                 <w:noProof/>
                 <w:webHidden/>
               </w:rPr>
-              <w:instrText xml:space="preserve"> PAGEREF _Toc491433707 \h </w:instrText>
+              <w:instrText xml:space="preserve"> PAGEREF _Toc491873760 \h </w:instrText>
             </w:r>
             <w:r>
               <w:rPr>
@@ -677,7 +669,7 @@
               <w:lang w:val="en-US"/>
             </w:rPr>
           </w:pPr>
-          <w:hyperlink w:anchor="_Toc491433708" w:history="1">
+          <w:hyperlink w:anchor="_Toc491873761" w:history="1">
             <w:r>
               <w:rPr>
                 <w:rStyle w:val="Hyperlink"/>
@@ -704,7 +696,7 @@
                 <w:noProof/>
                 <w:webHidden/>
               </w:rPr>
-              <w:instrText xml:space="preserve"> PAGEREF _Toc491433708 \h </w:instrText>
+              <w:instrText xml:space="preserve"> PAGEREF _Toc491873761 \h </w:instrText>
             </w:r>
             <w:r>
               <w:rPr>
@@ -747,7 +739,7 @@
               <w:lang w:val="en-US"/>
             </w:rPr>
           </w:pPr>
-          <w:hyperlink w:anchor="_Toc491433709" w:history="1">
+          <w:hyperlink w:anchor="_Toc491873762" w:history="1">
             <w:r>
               <w:rPr>
                 <w:rStyle w:val="Hyperlink"/>
@@ -774,7 +766,7 @@
                 <w:noProof/>
                 <w:webHidden/>
               </w:rPr>
-              <w:instrText xml:space="preserve"> PAGEREF _Toc491433709 \h </w:instrText>
+              <w:instrText xml:space="preserve"> PAGEREF _Toc491873762 \h </w:instrText>
             </w:r>
             <w:r>
               <w:rPr>
@@ -794,7 +786,7 @@
                 <w:noProof/>
                 <w:webHidden/>
               </w:rPr>
-              <w:t>4</w:t>
+              <w:t>5</w:t>
             </w:r>
             <w:r>
               <w:rPr>
@@ -829,12 +821,12 @@
       <w:pPr>
         <w:pStyle w:val="Heading1"/>
       </w:pPr>
-      <w:bookmarkStart w:id="0" w:name="_Toc491433702"/>
+      <w:bookmarkStart w:id="1" w:name="_Toc491873755"/>
       <w:r>
         <w:lastRenderedPageBreak/>
         <w:t>Sujet</w:t>
       </w:r>
-      <w:bookmarkEnd w:id="0"/>
+      <w:bookmarkEnd w:id="1"/>
     </w:p>
     <w:p>
       <w:r>
@@ -946,6 +938,9 @@
       <w:r>
         <w:t xml:space="preserve">sur papier. Il est facile de numériser un document mais difficile d’extraire l’information sous forme de texte pour la traiter par la suite, à moins de transcrire le texte manuellement. </w:t>
       </w:r>
+      <w:r>
+        <w:t>Une autre application possible serait de détecter des codes postaux.</w:t>
+      </w:r>
     </w:p>
     <w:p>
       <w:r>
@@ -956,11 +951,11 @@
       <w:pPr>
         <w:pStyle w:val="Heading1"/>
       </w:pPr>
-      <w:bookmarkStart w:id="1" w:name="_Toc491433703"/>
+      <w:bookmarkStart w:id="2" w:name="_Toc491873756"/>
       <w:r>
         <w:t>Enjeux</w:t>
       </w:r>
-      <w:bookmarkEnd w:id="1"/>
+      <w:bookmarkEnd w:id="2"/>
     </w:p>
     <w:p>
       <w:r>
@@ -1011,7 +1006,6 @@
       <w:pPr>
         <w:spacing w:after="160" w:line="259" w:lineRule="auto"/>
       </w:pPr>
-      <w:bookmarkStart w:id="2" w:name="_Toc491433704"/>
       <w:r>
         <w:br w:type="page"/>
       </w:r>
@@ -1020,11 +1014,12 @@
       <w:pPr>
         <w:pStyle w:val="Heading1"/>
       </w:pPr>
+      <w:bookmarkStart w:id="3" w:name="_Toc491873757"/>
       <w:r>
         <w:lastRenderedPageBreak/>
         <w:t>Objectifs</w:t>
       </w:r>
-      <w:bookmarkEnd w:id="2"/>
+      <w:bookmarkEnd w:id="3"/>
     </w:p>
     <w:p>
       <w:pPr>
@@ -1087,11 +1082,11 @@
       <w:pPr>
         <w:pStyle w:val="Heading1"/>
       </w:pPr>
-      <w:bookmarkStart w:id="3" w:name="_Toc491433705"/>
+      <w:bookmarkStart w:id="4" w:name="_Toc491873758"/>
       <w:r>
         <w:t>Expérimentation</w:t>
       </w:r>
-      <w:bookmarkEnd w:id="3"/>
+      <w:bookmarkEnd w:id="4"/>
     </w:p>
     <w:p>
       <w:r>
@@ -1197,11 +1192,11 @@
       <w:pPr>
         <w:pStyle w:val="Heading1"/>
       </w:pPr>
-      <w:bookmarkStart w:id="4" w:name="_Toc491433706"/>
+      <w:bookmarkStart w:id="5" w:name="_Toc491873759"/>
       <w:r>
         <w:t>Limites</w:t>
       </w:r>
-      <w:bookmarkEnd w:id="4"/>
+      <w:bookmarkEnd w:id="5"/>
     </w:p>
     <w:p>
       <w:r>
@@ -1231,12 +1226,12 @@
       <w:pPr>
         <w:pStyle w:val="Heading1"/>
       </w:pPr>
-      <w:bookmarkStart w:id="5" w:name="_Toc491433707"/>
+      <w:bookmarkStart w:id="6" w:name="_Toc491873760"/>
       <w:r>
         <w:lastRenderedPageBreak/>
         <w:t>Incertitudes</w:t>
       </w:r>
-      <w:bookmarkEnd w:id="5"/>
+      <w:bookmarkEnd w:id="6"/>
     </w:p>
     <w:p>
       <w:r>
@@ -1314,11 +1309,11 @@
       <w:pPr>
         <w:pStyle w:val="Heading1"/>
       </w:pPr>
-      <w:bookmarkStart w:id="6" w:name="_Toc491433708"/>
+      <w:bookmarkStart w:id="7" w:name="_Toc491873761"/>
       <w:r>
         <w:t>Ressources</w:t>
       </w:r>
-      <w:bookmarkEnd w:id="6"/>
+      <w:bookmarkEnd w:id="7"/>
     </w:p>
     <w:p>
       <w:r>
@@ -1431,13 +1426,14 @@
       <w:pPr>
         <w:pStyle w:val="Heading1"/>
       </w:pPr>
-      <w:bookmarkStart w:id="7" w:name="_Toc491433709"/>
+      <w:bookmarkStart w:id="8" w:name="_Toc491873762"/>
       <w:r>
         <w:lastRenderedPageBreak/>
         <w:t>Planification</w:t>
       </w:r>
-      <w:bookmarkEnd w:id="7"/>
-    </w:p>
+      <w:bookmarkEnd w:id="8"/>
+    </w:p>
+    <w:p/>
     <w:tbl>
       <w:tblPr>
         <w:tblW w:w="10098" w:type="dxa"/>
@@ -1452,19 +1448,19 @@
         <w:tblLook w:val="01E0" w:firstRow="1" w:lastRow="1" w:firstColumn="1" w:lastColumn="1" w:noHBand="0" w:noVBand="0"/>
       </w:tblPr>
       <w:tblGrid>
-        <w:gridCol w:w="1173"/>
-        <w:gridCol w:w="1160"/>
-        <w:gridCol w:w="6233"/>
-        <w:gridCol w:w="1532"/>
+        <w:gridCol w:w="1885"/>
+        <w:gridCol w:w="1170"/>
+        <w:gridCol w:w="5310"/>
+        <w:gridCol w:w="1733"/>
       </w:tblGrid>
       <w:tr>
         <w:trPr>
-          <w:trHeight w:val="803"/>
+          <w:trHeight w:val="350"/>
           <w:tblHeader/>
         </w:trPr>
         <w:tc>
           <w:tcPr>
-            <w:tcW w:w="1173" w:type="dxa"/>
+            <w:tcW w:w="1885" w:type="dxa"/>
             <w:shd w:val="clear" w:color="auto" w:fill="E6E6E6"/>
             <w:vAlign w:val="center"/>
           </w:tcPr>
@@ -1488,7 +1484,7 @@
         </w:tc>
         <w:tc>
           <w:tcPr>
-            <w:tcW w:w="1160" w:type="dxa"/>
+            <w:tcW w:w="1170" w:type="dxa"/>
             <w:shd w:val="clear" w:color="auto" w:fill="E6E6E6"/>
             <w:vAlign w:val="center"/>
           </w:tcPr>
@@ -1511,7 +1507,7 @@
         </w:tc>
         <w:tc>
           <w:tcPr>
-            <w:tcW w:w="6233" w:type="dxa"/>
+            <w:tcW w:w="5310" w:type="dxa"/>
             <w:shd w:val="clear" w:color="auto" w:fill="E6E6E6"/>
             <w:vAlign w:val="center"/>
           </w:tcPr>
@@ -1535,7 +1531,7 @@
         </w:tc>
         <w:tc>
           <w:tcPr>
-            <w:tcW w:w="1532" w:type="dxa"/>
+            <w:tcW w:w="1733" w:type="dxa"/>
             <w:shd w:val="clear" w:color="auto" w:fill="E6E6E6"/>
             <w:vAlign w:val="center"/>
           </w:tcPr>
@@ -1554,6 +1550,70 @@
                 <w:bCs/>
               </w:rPr>
               <w:t>Responsable</w:t>
+            </w:r>
+          </w:p>
+        </w:tc>
+      </w:tr>
+      <w:tr>
+        <w:trPr>
+          <w:trHeight w:val="539"/>
+        </w:trPr>
+        <w:tc>
+          <w:tcPr>
+            <w:tcW w:w="1885" w:type="dxa"/>
+            <w:shd w:val="clear" w:color="auto" w:fill="auto"/>
+          </w:tcPr>
+          <w:p>
+            <w:pPr>
+              <w:spacing w:after="240"/>
+              <w:jc w:val="both"/>
+            </w:pPr>
+            <w:r>
+              <w:t>Semaines 2 et 3</w:t>
+            </w:r>
+          </w:p>
+        </w:tc>
+        <w:tc>
+          <w:tcPr>
+            <w:tcW w:w="1170" w:type="dxa"/>
+            <w:shd w:val="clear" w:color="auto" w:fill="auto"/>
+          </w:tcPr>
+          <w:p>
+            <w:pPr>
+              <w:spacing w:after="240"/>
+              <w:jc w:val="both"/>
+            </w:pPr>
+            <w:r>
+              <w:t>6 heures</w:t>
+            </w:r>
+          </w:p>
+        </w:tc>
+        <w:tc>
+          <w:tcPr>
+            <w:tcW w:w="5310" w:type="dxa"/>
+            <w:shd w:val="clear" w:color="auto" w:fill="auto"/>
+          </w:tcPr>
+          <w:p>
+            <w:pPr>
+              <w:spacing w:after="240"/>
+              <w:jc w:val="both"/>
+            </w:pPr>
+            <w:r>
+              <w:t>Recherche documentaire</w:t>
+            </w:r>
+          </w:p>
+        </w:tc>
+        <w:tc>
+          <w:tcPr>
+            <w:tcW w:w="1733" w:type="dxa"/>
+            <w:shd w:val="clear" w:color="auto" w:fill="auto"/>
+          </w:tcPr>
+          <w:p>
+            <w:pPr>
+              <w:spacing w:after="240"/>
+            </w:pPr>
+            <w:r>
+              <w:t>Dominic J. et Dominic M.</w:t>
             </w:r>
           </w:p>
         </w:tc>
@@ -1564,7 +1624,7 @@
         </w:trPr>
         <w:tc>
           <w:tcPr>
-            <w:tcW w:w="1173" w:type="dxa"/>
+            <w:tcW w:w="1885" w:type="dxa"/>
             <w:shd w:val="clear" w:color="auto" w:fill="auto"/>
           </w:tcPr>
           <w:p>
@@ -1572,11 +1632,14 @@
               <w:spacing w:after="240"/>
               <w:jc w:val="both"/>
             </w:pPr>
+            <w:r>
+              <w:t>Semaines 4 à 8</w:t>
+            </w:r>
           </w:p>
         </w:tc>
         <w:tc>
           <w:tcPr>
-            <w:tcW w:w="1160" w:type="dxa"/>
+            <w:tcW w:w="1170" w:type="dxa"/>
             <w:shd w:val="clear" w:color="auto" w:fill="auto"/>
           </w:tcPr>
           <w:p>
@@ -1584,11 +1647,14 @@
               <w:spacing w:after="240"/>
               <w:jc w:val="both"/>
             </w:pPr>
+            <w:r>
+              <w:t>30 heures</w:t>
+            </w:r>
           </w:p>
         </w:tc>
         <w:tc>
           <w:tcPr>
-            <w:tcW w:w="6233" w:type="dxa"/>
+            <w:tcW w:w="5310" w:type="dxa"/>
             <w:shd w:val="clear" w:color="auto" w:fill="auto"/>
           </w:tcPr>
           <w:p>
@@ -1597,13 +1663,35 @@
               <w:jc w:val="both"/>
             </w:pPr>
             <w:r>
-              <w:t>Recherche documentaire</w:t>
+              <w:t>Construction des outils d’expérimentation</w:t>
+            </w:r>
+            <w:r>
+              <w:t> : Interface de dessin de caractère, base de données de caractères</w:t>
             </w:r>
           </w:p>
         </w:tc>
         <w:tc>
           <w:tcPr>
-            <w:tcW w:w="1532" w:type="dxa"/>
+            <w:tcW w:w="1733" w:type="dxa"/>
+            <w:shd w:val="clear" w:color="auto" w:fill="auto"/>
+          </w:tcPr>
+          <w:p>
+            <w:pPr>
+              <w:spacing w:after="240"/>
+            </w:pPr>
+            <w:r>
+              <w:t>Dominic J. et Dominic M.</w:t>
+            </w:r>
+          </w:p>
+        </w:tc>
+      </w:tr>
+      <w:tr>
+        <w:trPr>
+          <w:trHeight w:val="332"/>
+        </w:trPr>
+        <w:tc>
+          <w:tcPr>
+            <w:tcW w:w="1885" w:type="dxa"/>
             <w:shd w:val="clear" w:color="auto" w:fill="auto"/>
           </w:tcPr>
           <w:p>
@@ -1612,7 +1700,57 @@
               <w:jc w:val="both"/>
             </w:pPr>
             <w:r>
-              <w:t>Dominic J. et Dominic M.</w:t>
+              <w:t xml:space="preserve">Semaine </w:t>
+            </w:r>
+            <w:r>
+              <w:t>9 et 10</w:t>
+            </w:r>
+          </w:p>
+        </w:tc>
+        <w:tc>
+          <w:tcPr>
+            <w:tcW w:w="1170" w:type="dxa"/>
+            <w:shd w:val="clear" w:color="auto" w:fill="auto"/>
+          </w:tcPr>
+          <w:p>
+            <w:pPr>
+              <w:spacing w:after="240"/>
+              <w:jc w:val="both"/>
+            </w:pPr>
+            <w:r>
+              <w:t>10 heures</w:t>
+            </w:r>
+          </w:p>
+        </w:tc>
+        <w:tc>
+          <w:tcPr>
+            <w:tcW w:w="5310" w:type="dxa"/>
+            <w:shd w:val="clear" w:color="auto" w:fill="auto"/>
+          </w:tcPr>
+          <w:p>
+            <w:pPr>
+              <w:spacing w:after="240"/>
+              <w:jc w:val="both"/>
+            </w:pPr>
+            <w:r>
+              <w:t>Mise au point des outils d’expérimentation</w:t>
+            </w:r>
+          </w:p>
+        </w:tc>
+        <w:tc>
+          <w:tcPr>
+            <w:tcW w:w="1733" w:type="dxa"/>
+            <w:shd w:val="clear" w:color="auto" w:fill="auto"/>
+          </w:tcPr>
+          <w:p>
+            <w:pPr>
+              <w:spacing w:after="240"/>
+            </w:pPr>
+            <w:r>
+              <w:t>Dominic J</w:t>
+            </w:r>
+            <w:r>
+              <w:t>.</w:t>
             </w:r>
           </w:p>
         </w:tc>
@@ -1623,7 +1761,7 @@
         </w:trPr>
         <w:tc>
           <w:tcPr>
-            <w:tcW w:w="1173" w:type="dxa"/>
+            <w:tcW w:w="1885" w:type="dxa"/>
             <w:shd w:val="clear" w:color="auto" w:fill="auto"/>
           </w:tcPr>
           <w:p>
@@ -1631,11 +1769,20 @@
               <w:spacing w:after="240"/>
               <w:jc w:val="both"/>
             </w:pPr>
+            <w:r>
+              <w:t xml:space="preserve">Semaine </w:t>
+            </w:r>
+            <w:r>
+              <w:t>11</w:t>
+            </w:r>
+            <w:r>
+              <w:t xml:space="preserve"> et 12</w:t>
+            </w:r>
           </w:p>
         </w:tc>
         <w:tc>
           <w:tcPr>
-            <w:tcW w:w="1160" w:type="dxa"/>
+            <w:tcW w:w="1170" w:type="dxa"/>
             <w:shd w:val="clear" w:color="auto" w:fill="auto"/>
           </w:tcPr>
           <w:p>
@@ -1643,11 +1790,17 @@
               <w:spacing w:after="240"/>
               <w:jc w:val="both"/>
             </w:pPr>
+            <w:r>
+              <w:t>8</w:t>
+            </w:r>
+            <w:r>
+              <w:t xml:space="preserve"> heures</w:t>
+            </w:r>
           </w:p>
         </w:tc>
         <w:tc>
           <w:tcPr>
-            <w:tcW w:w="6233" w:type="dxa"/>
+            <w:tcW w:w="5310" w:type="dxa"/>
             <w:shd w:val="clear" w:color="auto" w:fill="auto"/>
           </w:tcPr>
           <w:p>
@@ -1656,137 +1809,27 @@
               <w:jc w:val="both"/>
             </w:pPr>
             <w:r>
-              <w:t>Construction des outils d’expérimentation</w:t>
+              <w:t>Expérimentation avec les outils</w:t>
+            </w:r>
+            <w:r>
+              <w:t>, par exemple a</w:t>
+            </w:r>
+            <w:r>
+              <w:t>juster le nombre de neurones dans la couche cachée</w:t>
+            </w:r>
+            <w:r>
+              <w:t xml:space="preserve"> du réseau</w:t>
             </w:r>
           </w:p>
         </w:tc>
         <w:tc>
           <w:tcPr>
-            <w:tcW w:w="1532" w:type="dxa"/>
+            <w:tcW w:w="1733" w:type="dxa"/>
             <w:shd w:val="clear" w:color="auto" w:fill="auto"/>
           </w:tcPr>
           <w:p>
             <w:pPr>
               <w:spacing w:after="240"/>
-              <w:jc w:val="both"/>
-            </w:pPr>
-            <w:r>
-              <w:t>Dominic J. et Dominic M.</w:t>
-            </w:r>
-          </w:p>
-        </w:tc>
-      </w:tr>
-      <w:tr>
-        <w:trPr>
-          <w:trHeight w:val="847"/>
-        </w:trPr>
-        <w:tc>
-          <w:tcPr>
-            <w:tcW w:w="1173" w:type="dxa"/>
-            <w:shd w:val="clear" w:color="auto" w:fill="auto"/>
-          </w:tcPr>
-          <w:p>
-            <w:pPr>
-              <w:spacing w:after="240"/>
-              <w:jc w:val="both"/>
-            </w:pPr>
-          </w:p>
-        </w:tc>
-        <w:tc>
-          <w:tcPr>
-            <w:tcW w:w="1160" w:type="dxa"/>
-            <w:shd w:val="clear" w:color="auto" w:fill="auto"/>
-          </w:tcPr>
-          <w:p>
-            <w:pPr>
-              <w:spacing w:after="240"/>
-              <w:jc w:val="both"/>
-            </w:pPr>
-          </w:p>
-        </w:tc>
-        <w:tc>
-          <w:tcPr>
-            <w:tcW w:w="6233" w:type="dxa"/>
-            <w:shd w:val="clear" w:color="auto" w:fill="auto"/>
-          </w:tcPr>
-          <w:p>
-            <w:pPr>
-              <w:spacing w:after="240"/>
-              <w:jc w:val="both"/>
-            </w:pPr>
-            <w:r>
-              <w:t>Mise au point des outils d’expérimentation</w:t>
-            </w:r>
-          </w:p>
-        </w:tc>
-        <w:tc>
-          <w:tcPr>
-            <w:tcW w:w="1532" w:type="dxa"/>
-            <w:shd w:val="clear" w:color="auto" w:fill="auto"/>
-          </w:tcPr>
-          <w:p>
-            <w:pPr>
-              <w:spacing w:after="240"/>
-              <w:jc w:val="both"/>
-            </w:pPr>
-            <w:r>
-              <w:t>Dominic J. et Dominic M.</w:t>
-            </w:r>
-          </w:p>
-        </w:tc>
-      </w:tr>
-      <w:tr>
-        <w:trPr>
-          <w:trHeight w:val="847"/>
-        </w:trPr>
-        <w:tc>
-          <w:tcPr>
-            <w:tcW w:w="1173" w:type="dxa"/>
-            <w:shd w:val="clear" w:color="auto" w:fill="auto"/>
-          </w:tcPr>
-          <w:p>
-            <w:pPr>
-              <w:spacing w:after="240"/>
-              <w:jc w:val="both"/>
-            </w:pPr>
-          </w:p>
-        </w:tc>
-        <w:tc>
-          <w:tcPr>
-            <w:tcW w:w="1160" w:type="dxa"/>
-            <w:shd w:val="clear" w:color="auto" w:fill="auto"/>
-          </w:tcPr>
-          <w:p>
-            <w:pPr>
-              <w:spacing w:after="240"/>
-              <w:jc w:val="both"/>
-            </w:pPr>
-          </w:p>
-        </w:tc>
-        <w:tc>
-          <w:tcPr>
-            <w:tcW w:w="6233" w:type="dxa"/>
-            <w:shd w:val="clear" w:color="auto" w:fill="auto"/>
-          </w:tcPr>
-          <w:p>
-            <w:pPr>
-              <w:spacing w:after="240"/>
-              <w:jc w:val="both"/>
-            </w:pPr>
-            <w:r>
-              <w:t>Expérimentation avec les outils (Ex : Ajuster le nombre de neurones dans la couche cachée)</w:t>
-            </w:r>
-          </w:p>
-        </w:tc>
-        <w:tc>
-          <w:tcPr>
-            <w:tcW w:w="1532" w:type="dxa"/>
-            <w:shd w:val="clear" w:color="auto" w:fill="auto"/>
-          </w:tcPr>
-          <w:p>
-            <w:pPr>
-              <w:spacing w:after="240"/>
-              <w:jc w:val="both"/>
             </w:pPr>
             <w:r>
               <w:t>Dominic J. et Dominic M.</w:t>
@@ -1800,7 +1843,7 @@
         </w:trPr>
         <w:tc>
           <w:tcPr>
-            <w:tcW w:w="1173" w:type="dxa"/>
+            <w:tcW w:w="1885" w:type="dxa"/>
             <w:shd w:val="clear" w:color="auto" w:fill="auto"/>
           </w:tcPr>
           <w:p>
@@ -1808,11 +1851,23 @@
               <w:spacing w:after="240"/>
               <w:jc w:val="both"/>
             </w:pPr>
+            <w:r>
+              <w:t>Semaine</w:t>
+            </w:r>
+            <w:r>
+              <w:t>s</w:t>
+            </w:r>
+            <w:r>
+              <w:t xml:space="preserve"> </w:t>
+            </w:r>
+            <w:r>
+              <w:t>13</w:t>
+            </w:r>
           </w:p>
         </w:tc>
         <w:tc>
           <w:tcPr>
-            <w:tcW w:w="1160" w:type="dxa"/>
+            <w:tcW w:w="1170" w:type="dxa"/>
             <w:shd w:val="clear" w:color="auto" w:fill="auto"/>
           </w:tcPr>
           <w:p>
@@ -1820,11 +1875,17 @@
               <w:spacing w:after="240"/>
               <w:jc w:val="both"/>
             </w:pPr>
+            <w:r>
+              <w:t>4</w:t>
+            </w:r>
+            <w:r>
+              <w:t xml:space="preserve"> heures</w:t>
+            </w:r>
           </w:p>
         </w:tc>
         <w:tc>
           <w:tcPr>
-            <w:tcW w:w="6233" w:type="dxa"/>
+            <w:tcW w:w="5310" w:type="dxa"/>
             <w:shd w:val="clear" w:color="auto" w:fill="auto"/>
           </w:tcPr>
           <w:p>
@@ -1833,24 +1894,18 @@
               <w:jc w:val="both"/>
             </w:pPr>
             <w:r>
-              <w:t>Validation des résultat</w:t>
-            </w:r>
-            <w:bookmarkStart w:id="8" w:name="_GoBack"/>
-            <w:bookmarkEnd w:id="8"/>
-            <w:r>
-              <w:t>s obtenus</w:t>
+              <w:t>Validation des résultats obtenus</w:t>
             </w:r>
           </w:p>
         </w:tc>
         <w:tc>
           <w:tcPr>
-            <w:tcW w:w="1532" w:type="dxa"/>
+            <w:tcW w:w="1733" w:type="dxa"/>
             <w:shd w:val="clear" w:color="auto" w:fill="auto"/>
           </w:tcPr>
           <w:p>
             <w:pPr>
               <w:spacing w:after="240"/>
-              <w:jc w:val="both"/>
             </w:pPr>
             <w:r>
               <w:t>Dominic J. et Dominic M.</w:t>
@@ -1864,7 +1919,7 @@
         </w:trPr>
         <w:tc>
           <w:tcPr>
-            <w:tcW w:w="1173" w:type="dxa"/>
+            <w:tcW w:w="1885" w:type="dxa"/>
             <w:shd w:val="clear" w:color="auto" w:fill="auto"/>
           </w:tcPr>
           <w:p>
@@ -1872,11 +1927,20 @@
               <w:spacing w:after="240"/>
               <w:jc w:val="both"/>
             </w:pPr>
+            <w:r>
+              <w:t>Semaine</w:t>
+            </w:r>
+            <w:r>
+              <w:t xml:space="preserve"> </w:t>
+            </w:r>
+            <w:r>
+              <w:t>14</w:t>
+            </w:r>
           </w:p>
         </w:tc>
         <w:tc>
           <w:tcPr>
-            <w:tcW w:w="1160" w:type="dxa"/>
+            <w:tcW w:w="1170" w:type="dxa"/>
             <w:shd w:val="clear" w:color="auto" w:fill="auto"/>
           </w:tcPr>
           <w:p>
@@ -1884,11 +1948,17 @@
               <w:spacing w:after="240"/>
               <w:jc w:val="both"/>
             </w:pPr>
+            <w:r>
+              <w:t>2</w:t>
+            </w:r>
+            <w:r>
+              <w:t xml:space="preserve"> heures</w:t>
+            </w:r>
           </w:p>
         </w:tc>
         <w:tc>
           <w:tcPr>
-            <w:tcW w:w="6233" w:type="dxa"/>
+            <w:tcW w:w="5310" w:type="dxa"/>
             <w:shd w:val="clear" w:color="auto" w:fill="auto"/>
           </w:tcPr>
           <w:p>
@@ -1903,16 +1973,15 @@
         </w:tc>
         <w:tc>
           <w:tcPr>
-            <w:tcW w:w="1532" w:type="dxa"/>
+            <w:tcW w:w="1733" w:type="dxa"/>
             <w:shd w:val="clear" w:color="auto" w:fill="auto"/>
           </w:tcPr>
           <w:p>
             <w:pPr>
               <w:spacing w:after="240"/>
-              <w:jc w:val="both"/>
             </w:pPr>
             <w:r>
-              <w:t>Dominic J. et Dominic M.</w:t>
+              <w:t>Dominic M.</w:t>
             </w:r>
           </w:p>
         </w:tc>
@@ -1923,7 +1992,7 @@
         </w:trPr>
         <w:tc>
           <w:tcPr>
-            <w:tcW w:w="1173" w:type="dxa"/>
+            <w:tcW w:w="1885" w:type="dxa"/>
             <w:shd w:val="clear" w:color="auto" w:fill="auto"/>
           </w:tcPr>
           <w:p>
@@ -1931,11 +2000,14 @@
               <w:spacing w:after="240"/>
               <w:jc w:val="both"/>
             </w:pPr>
+            <w:r>
+              <w:t>Semaine 15</w:t>
+            </w:r>
           </w:p>
         </w:tc>
         <w:tc>
           <w:tcPr>
-            <w:tcW w:w="1160" w:type="dxa"/>
+            <w:tcW w:w="1170" w:type="dxa"/>
             <w:shd w:val="clear" w:color="auto" w:fill="auto"/>
           </w:tcPr>
           <w:p>
@@ -1943,11 +2015,20 @@
               <w:spacing w:after="240"/>
               <w:jc w:val="both"/>
             </w:pPr>
+            <w:r>
+              <w:t>2</w:t>
+            </w:r>
+            <w:r>
+              <w:t xml:space="preserve"> heure</w:t>
+            </w:r>
+            <w:r>
+              <w:t>s</w:t>
+            </w:r>
           </w:p>
         </w:tc>
         <w:tc>
           <w:tcPr>
-            <w:tcW w:w="6233" w:type="dxa"/>
+            <w:tcW w:w="5310" w:type="dxa"/>
             <w:shd w:val="clear" w:color="auto" w:fill="auto"/>
           </w:tcPr>
           <w:p>
@@ -1962,13 +2043,12 @@
         </w:tc>
         <w:tc>
           <w:tcPr>
-            <w:tcW w:w="1532" w:type="dxa"/>
+            <w:tcW w:w="1733" w:type="dxa"/>
             <w:shd w:val="clear" w:color="auto" w:fill="auto"/>
           </w:tcPr>
           <w:p>
             <w:pPr>
               <w:spacing w:after="240"/>
-              <w:jc w:val="both"/>
             </w:pPr>
             <w:r>
               <w:t>Dominic J. et Dominic M.</w:t>
@@ -2048,7 +2128,7 @@
           <w:rPr>
             <w:noProof/>
           </w:rPr>
-          <w:t>4</w:t>
+          <w:t>5</w:t>
         </w:r>
         <w:r>
           <w:fldChar w:fldCharType="end"/>
@@ -2105,6 +2185,119 @@
 <file path=word/numbering.xml><?xml version="1.0" encoding="utf-8"?>
 <w:numbering xmlns:wpc="http://schemas.microsoft.com/office/word/2010/wordprocessingCanvas" xmlns:mc="http://schemas.openxmlformats.org/markup-compatibility/2006" xmlns:o="urn:schemas-microsoft-com:office:office" xmlns:r="http://schemas.openxmlformats.org/officeDocument/2006/relationships" xmlns:m="http://schemas.openxmlformats.org/officeDocument/2006/math" xmlns:v="urn:schemas-microsoft-com:vml" xmlns:wp14="http://schemas.microsoft.com/office/word/2010/wordprocessingDrawing" xmlns:wp="http://schemas.openxmlformats.org/drawingml/2006/wordprocessingDrawing" xmlns:w10="urn:schemas-microsoft-com:office:word" xmlns:w="http://schemas.openxmlformats.org/wordprocessingml/2006/main" xmlns:w14="http://schemas.microsoft.com/office/word/2010/wordml" xmlns:w15="http://schemas.microsoft.com/office/word/2012/wordml" xmlns:wpg="http://schemas.microsoft.com/office/word/2010/wordprocessingGroup" xmlns:wpi="http://schemas.microsoft.com/office/word/2010/wordprocessingInk" xmlns:wne="http://schemas.microsoft.com/office/word/2006/wordml" xmlns:wps="http://schemas.microsoft.com/office/word/2010/wordprocessingShape" mc:Ignorable="w14 w15 wp14">
   <w:abstractNum w:abstractNumId="0" w15:restartNumberingAfterBreak="0">
+    <w:nsid w:val="0DD83805"/>
+    <w:multiLevelType w:val="hybridMultilevel"/>
+    <w:tmpl w:val="FA5E7330"/>
+    <w:lvl w:ilvl="0" w:tplc="64B4DBE8">
+      <w:start w:val="3"/>
+      <w:numFmt w:val="bullet"/>
+      <w:lvlText w:val="-"/>
+      <w:lvlJc w:val="left"/>
+      <w:pPr>
+        <w:ind w:left="720" w:hanging="360"/>
+      </w:pPr>
+      <w:rPr>
+        <w:rFonts w:ascii="Calibri" w:eastAsia="Times New Roman" w:hAnsi="Calibri" w:cs="Calibri" w:hint="default"/>
+      </w:rPr>
+    </w:lvl>
+    <w:lvl w:ilvl="1" w:tplc="04090003" w:tentative="1">
+      <w:start w:val="1"/>
+      <w:numFmt w:val="bullet"/>
+      <w:lvlText w:val="o"/>
+      <w:lvlJc w:val="left"/>
+      <w:pPr>
+        <w:ind w:left="1440" w:hanging="360"/>
+      </w:pPr>
+      <w:rPr>
+        <w:rFonts w:ascii="Courier New" w:hAnsi="Courier New" w:cs="Courier New" w:hint="default"/>
+      </w:rPr>
+    </w:lvl>
+    <w:lvl w:ilvl="2" w:tplc="04090005" w:tentative="1">
+      <w:start w:val="1"/>
+      <w:numFmt w:val="bullet"/>
+      <w:lvlText w:val=""/>
+      <w:lvlJc w:val="left"/>
+      <w:pPr>
+        <w:ind w:left="2160" w:hanging="360"/>
+      </w:pPr>
+      <w:rPr>
+        <w:rFonts w:ascii="Wingdings" w:hAnsi="Wingdings" w:hint="default"/>
+      </w:rPr>
+    </w:lvl>
+    <w:lvl w:ilvl="3" w:tplc="04090001" w:tentative="1">
+      <w:start w:val="1"/>
+      <w:numFmt w:val="bullet"/>
+      <w:lvlText w:val=""/>
+      <w:lvlJc w:val="left"/>
+      <w:pPr>
+        <w:ind w:left="2880" w:hanging="360"/>
+      </w:pPr>
+      <w:rPr>
+        <w:rFonts w:ascii="Symbol" w:hAnsi="Symbol" w:hint="default"/>
+      </w:rPr>
+    </w:lvl>
+    <w:lvl w:ilvl="4" w:tplc="04090003" w:tentative="1">
+      <w:start w:val="1"/>
+      <w:numFmt w:val="bullet"/>
+      <w:lvlText w:val="o"/>
+      <w:lvlJc w:val="left"/>
+      <w:pPr>
+        <w:ind w:left="3600" w:hanging="360"/>
+      </w:pPr>
+      <w:rPr>
+        <w:rFonts w:ascii="Courier New" w:hAnsi="Courier New" w:cs="Courier New" w:hint="default"/>
+      </w:rPr>
+    </w:lvl>
+    <w:lvl w:ilvl="5" w:tplc="04090005" w:tentative="1">
+      <w:start w:val="1"/>
+      <w:numFmt w:val="bullet"/>
+      <w:lvlText w:val=""/>
+      <w:lvlJc w:val="left"/>
+      <w:pPr>
+        <w:ind w:left="4320" w:hanging="360"/>
+      </w:pPr>
+      <w:rPr>
+        <w:rFonts w:ascii="Wingdings" w:hAnsi="Wingdings" w:hint="default"/>
+      </w:rPr>
+    </w:lvl>
+    <w:lvl w:ilvl="6" w:tplc="04090001" w:tentative="1">
+      <w:start w:val="1"/>
+      <w:numFmt w:val="bullet"/>
+      <w:lvlText w:val=""/>
+      <w:lvlJc w:val="left"/>
+      <w:pPr>
+        <w:ind w:left="5040" w:hanging="360"/>
+      </w:pPr>
+      <w:rPr>
+        <w:rFonts w:ascii="Symbol" w:hAnsi="Symbol" w:hint="default"/>
+      </w:rPr>
+    </w:lvl>
+    <w:lvl w:ilvl="7" w:tplc="04090003" w:tentative="1">
+      <w:start w:val="1"/>
+      <w:numFmt w:val="bullet"/>
+      <w:lvlText w:val="o"/>
+      <w:lvlJc w:val="left"/>
+      <w:pPr>
+        <w:ind w:left="5760" w:hanging="360"/>
+      </w:pPr>
+      <w:rPr>
+        <w:rFonts w:ascii="Courier New" w:hAnsi="Courier New" w:cs="Courier New" w:hint="default"/>
+      </w:rPr>
+    </w:lvl>
+    <w:lvl w:ilvl="8" w:tplc="04090005" w:tentative="1">
+      <w:start w:val="1"/>
+      <w:numFmt w:val="bullet"/>
+      <w:lvlText w:val=""/>
+      <w:lvlJc w:val="left"/>
+      <w:pPr>
+        <w:ind w:left="6480" w:hanging="360"/>
+      </w:pPr>
+      <w:rPr>
+        <w:rFonts w:ascii="Wingdings" w:hAnsi="Wingdings" w:hint="default"/>
+      </w:rPr>
+    </w:lvl>
+  </w:abstractNum>
+  <w:abstractNum w:abstractNumId="1" w15:restartNumberingAfterBreak="0">
     <w:nsid w:val="31497A3A"/>
     <w:multiLevelType w:val="hybridMultilevel"/>
     <w:tmpl w:val="88DCDFF2"/>
@@ -2217,7 +2410,120 @@
       </w:rPr>
     </w:lvl>
   </w:abstractNum>
-  <w:abstractNum w:abstractNumId="1" w15:restartNumberingAfterBreak="0">
+  <w:abstractNum w:abstractNumId="2" w15:restartNumberingAfterBreak="0">
+    <w:nsid w:val="3AFE6A19"/>
+    <w:multiLevelType w:val="hybridMultilevel"/>
+    <w:tmpl w:val="F7E0CEE8"/>
+    <w:lvl w:ilvl="0" w:tplc="C5FE4726">
+      <w:start w:val="3"/>
+      <w:numFmt w:val="bullet"/>
+      <w:lvlText w:val="-"/>
+      <w:lvlJc w:val="left"/>
+      <w:pPr>
+        <w:ind w:left="720" w:hanging="360"/>
+      </w:pPr>
+      <w:rPr>
+        <w:rFonts w:ascii="Calibri" w:eastAsia="Times New Roman" w:hAnsi="Calibri" w:cs="Calibri" w:hint="default"/>
+      </w:rPr>
+    </w:lvl>
+    <w:lvl w:ilvl="1" w:tplc="04090003" w:tentative="1">
+      <w:start w:val="1"/>
+      <w:numFmt w:val="bullet"/>
+      <w:lvlText w:val="o"/>
+      <w:lvlJc w:val="left"/>
+      <w:pPr>
+        <w:ind w:left="1440" w:hanging="360"/>
+      </w:pPr>
+      <w:rPr>
+        <w:rFonts w:ascii="Courier New" w:hAnsi="Courier New" w:cs="Courier New" w:hint="default"/>
+      </w:rPr>
+    </w:lvl>
+    <w:lvl w:ilvl="2" w:tplc="04090005" w:tentative="1">
+      <w:start w:val="1"/>
+      <w:numFmt w:val="bullet"/>
+      <w:lvlText w:val=""/>
+      <w:lvlJc w:val="left"/>
+      <w:pPr>
+        <w:ind w:left="2160" w:hanging="360"/>
+      </w:pPr>
+      <w:rPr>
+        <w:rFonts w:ascii="Wingdings" w:hAnsi="Wingdings" w:hint="default"/>
+      </w:rPr>
+    </w:lvl>
+    <w:lvl w:ilvl="3" w:tplc="04090001" w:tentative="1">
+      <w:start w:val="1"/>
+      <w:numFmt w:val="bullet"/>
+      <w:lvlText w:val=""/>
+      <w:lvlJc w:val="left"/>
+      <w:pPr>
+        <w:ind w:left="2880" w:hanging="360"/>
+      </w:pPr>
+      <w:rPr>
+        <w:rFonts w:ascii="Symbol" w:hAnsi="Symbol" w:hint="default"/>
+      </w:rPr>
+    </w:lvl>
+    <w:lvl w:ilvl="4" w:tplc="04090003" w:tentative="1">
+      <w:start w:val="1"/>
+      <w:numFmt w:val="bullet"/>
+      <w:lvlText w:val="o"/>
+      <w:lvlJc w:val="left"/>
+      <w:pPr>
+        <w:ind w:left="3600" w:hanging="360"/>
+      </w:pPr>
+      <w:rPr>
+        <w:rFonts w:ascii="Courier New" w:hAnsi="Courier New" w:cs="Courier New" w:hint="default"/>
+      </w:rPr>
+    </w:lvl>
+    <w:lvl w:ilvl="5" w:tplc="04090005" w:tentative="1">
+      <w:start w:val="1"/>
+      <w:numFmt w:val="bullet"/>
+      <w:lvlText w:val=""/>
+      <w:lvlJc w:val="left"/>
+      <w:pPr>
+        <w:ind w:left="4320" w:hanging="360"/>
+      </w:pPr>
+      <w:rPr>
+        <w:rFonts w:ascii="Wingdings" w:hAnsi="Wingdings" w:hint="default"/>
+      </w:rPr>
+    </w:lvl>
+    <w:lvl w:ilvl="6" w:tplc="04090001" w:tentative="1">
+      <w:start w:val="1"/>
+      <w:numFmt w:val="bullet"/>
+      <w:lvlText w:val=""/>
+      <w:lvlJc w:val="left"/>
+      <w:pPr>
+        <w:ind w:left="5040" w:hanging="360"/>
+      </w:pPr>
+      <w:rPr>
+        <w:rFonts w:ascii="Symbol" w:hAnsi="Symbol" w:hint="default"/>
+      </w:rPr>
+    </w:lvl>
+    <w:lvl w:ilvl="7" w:tplc="04090003" w:tentative="1">
+      <w:start w:val="1"/>
+      <w:numFmt w:val="bullet"/>
+      <w:lvlText w:val="o"/>
+      <w:lvlJc w:val="left"/>
+      <w:pPr>
+        <w:ind w:left="5760" w:hanging="360"/>
+      </w:pPr>
+      <w:rPr>
+        <w:rFonts w:ascii="Courier New" w:hAnsi="Courier New" w:cs="Courier New" w:hint="default"/>
+      </w:rPr>
+    </w:lvl>
+    <w:lvl w:ilvl="8" w:tplc="04090005" w:tentative="1">
+      <w:start w:val="1"/>
+      <w:numFmt w:val="bullet"/>
+      <w:lvlText w:val=""/>
+      <w:lvlJc w:val="left"/>
+      <w:pPr>
+        <w:ind w:left="6480" w:hanging="360"/>
+      </w:pPr>
+      <w:rPr>
+        <w:rFonts w:ascii="Wingdings" w:hAnsi="Wingdings" w:hint="default"/>
+      </w:rPr>
+    </w:lvl>
+  </w:abstractNum>
+  <w:abstractNum w:abstractNumId="3" w15:restartNumberingAfterBreak="0">
     <w:nsid w:val="70996D62"/>
     <w:multiLevelType w:val="hybridMultilevel"/>
     <w:tmpl w:val="3344082C"/>
@@ -2331,9 +2637,15 @@
     </w:lvl>
   </w:abstractNum>
   <w:num w:numId="1">
+    <w:abstractNumId w:val="3"/>
+  </w:num>
+  <w:num w:numId="2">
     <w:abstractNumId w:val="1"/>
   </w:num>
-  <w:num w:numId="2">
+  <w:num w:numId="3">
+    <w:abstractNumId w:val="2"/>
+  </w:num>
+  <w:num w:numId="4">
     <w:abstractNumId w:val="0"/>
   </w:num>
 </w:numbering>
@@ -3191,7 +3503,7 @@
 </file>
 
 <file path=customXml/itemProps1.xml><?xml version="1.0" encoding="utf-8"?>
-<ds:datastoreItem xmlns:ds="http://schemas.openxmlformats.org/officeDocument/2006/customXml" ds:itemID="{A8FFC45E-9439-4A6F-9531-6E50302DDB21}">
+<ds:datastoreItem xmlns:ds="http://schemas.openxmlformats.org/officeDocument/2006/customXml" ds:itemID="{0EDAE181-6B68-409B-81A1-005BA45D66C4}">
   <ds:schemaRefs>
     <ds:schemaRef ds:uri="http://schemas.openxmlformats.org/officeDocument/2006/bibliography"/>
   </ds:schemaRefs>

</xml_diff>

<commit_message>
Correction de fautes avant la remise
</commit_message>
<xml_diff>
--- a/Proposition.docx
+++ b/Proposition.docx
@@ -960,7 +960,13 @@
         <w:t>Pour arriver à la réussite du projet, beaucoup de connaissances seront nécessaires à acquérir. Le plus difficile se</w:t>
       </w:r>
       <w:r>
-        <w:t>ra le fonctionnement derrière les réseaux de neurones artificiels et les détails qui les entourent qui relèvent de l’algèbre linéaire et de calcul avancé. Heureusement, il existe plusieurs librairies dans le language Python qui nous faciliteront la tâche.</w:t>
+        <w:t>ra le fonctionnement derrière les réseaux de neurones artificiels et les détails qui les entourent qui relèvent de l’algèbre linéaire et de calcul avancé. Heureusement, il existe pl</w:t>
+      </w:r>
+      <w:r>
+        <w:t>usieurs librairies dans le lang</w:t>
+      </w:r>
+      <w:r>
+        <w:t>age Python qui nous faciliteront la tâche.</w:t>
       </w:r>
     </w:p>
     <w:p>
@@ -1135,7 +1141,10 @@
         <w:t>Dans un script Python, créer le réseau de neurones artificiels qui sera modélisé sous forme de matrice à l’aide de Numpy. Les valeurs contenues dans le réseau seront</w:t>
       </w:r>
       <w:r>
-        <w:t xml:space="preserve"> initalement</w:t>
+        <w:t xml:space="preserve"> </w:t>
+      </w:r>
+      <w:r>
+        <w:t>initialement</w:t>
       </w:r>
       <w:r>
         <w:t xml:space="preserve"> aléatoires.</w:t>
@@ -1201,7 +1210,15 @@
         <w:t>Dans le cadre de la recherche, l’application finale sera limitée à la reconnaissance</w:t>
       </w:r>
       <w:r>
-        <w:t xml:space="preserve"> d’un seul caractère à la fois, et l’ensemble des caractères sera limité aux chiffres et aux lettres minuscules. </w:t>
+        <w:t xml:space="preserve"> d’un seul caractère à la fois, et l’ensemble des caractères sera limité aux chiffres et aux lettres </w:t>
+      </w:r>
+      <w:r>
+        <w:t>majuscules</w:t>
+      </w:r>
+      <w:bookmarkStart w:id="5" w:name="_GoBack"/>
+      <w:bookmarkEnd w:id="5"/>
+      <w:r>
+        <w:t xml:space="preserve">. </w:t>
       </w:r>
     </w:p>
     <w:p>
@@ -1224,12 +1241,12 @@
       <w:pPr>
         <w:pStyle w:val="Heading1"/>
       </w:pPr>
-      <w:bookmarkStart w:id="5" w:name="_Toc491873760"/>
+      <w:bookmarkStart w:id="6" w:name="_Toc491873760"/>
       <w:r>
         <w:lastRenderedPageBreak/>
         <w:t>Incertitudes</w:t>
       </w:r>
-      <w:bookmarkEnd w:id="5"/>
+      <w:bookmarkEnd w:id="6"/>
     </w:p>
     <w:p>
       <w:r>
@@ -1292,7 +1309,13 @@
         <w:t>Numpy qui sera nécessaire</w:t>
       </w:r>
       <w:r>
-        <w:t xml:space="preserve">. La documentation complète de la librairie est disponible à cette addresse : </w:t>
+        <w:t xml:space="preserve">. La documentation complète de la librairie est disponible à cette </w:t>
+      </w:r>
+      <w:r>
+        <w:t>adresse</w:t>
+      </w:r>
+      <w:r>
+        <w:t xml:space="preserve"> : </w:t>
       </w:r>
       <w:hyperlink r:id="rId11" w:history="1">
         <w:r>
@@ -1307,11 +1330,11 @@
       <w:pPr>
         <w:pStyle w:val="Heading1"/>
       </w:pPr>
-      <w:bookmarkStart w:id="6" w:name="_Toc491873761"/>
+      <w:bookmarkStart w:id="7" w:name="_Toc491873761"/>
       <w:r>
         <w:t>Ressources</w:t>
       </w:r>
-      <w:bookmarkEnd w:id="6"/>
+      <w:bookmarkEnd w:id="7"/>
     </w:p>
     <w:p>
       <w:r>
@@ -1424,12 +1447,12 @@
       <w:pPr>
         <w:pStyle w:val="Heading1"/>
       </w:pPr>
-      <w:bookmarkStart w:id="7" w:name="_Toc491873762"/>
+      <w:bookmarkStart w:id="8" w:name="_Toc491873762"/>
       <w:r>
         <w:lastRenderedPageBreak/>
         <w:t>Planification</w:t>
       </w:r>
-      <w:bookmarkEnd w:id="7"/>
+      <w:bookmarkEnd w:id="8"/>
     </w:p>
     <w:p/>
     <w:tbl>
@@ -1678,8 +1701,6 @@
             <w:r>
               <w:t>, réseau de neurones</w:t>
             </w:r>
-            <w:bookmarkStart w:id="8" w:name="_GoBack"/>
-            <w:bookmarkEnd w:id="8"/>
           </w:p>
         </w:tc>
         <w:tc>
@@ -2143,7 +2164,7 @@
           <w:rPr>
             <w:noProof/>
           </w:rPr>
-          <w:t>5</w:t>
+          <w:t>4</w:t>
         </w:r>
         <w:r>
           <w:fldChar w:fldCharType="end"/>
@@ -3518,7 +3539,7 @@
 </file>
 
 <file path=customXml/itemProps1.xml><?xml version="1.0" encoding="utf-8"?>
-<ds:datastoreItem xmlns:ds="http://schemas.openxmlformats.org/officeDocument/2006/customXml" ds:itemID="{EF92320E-22E8-4AEE-8FAA-9C56C528DC28}">
+<ds:datastoreItem xmlns:ds="http://schemas.openxmlformats.org/officeDocument/2006/customXml" ds:itemID="{68E3B4C0-6309-4CCB-9000-07B44BA6CAE2}">
   <ds:schemaRefs>
     <ds:schemaRef ds:uri="http://schemas.openxmlformats.org/officeDocument/2006/bibliography"/>
   </ds:schemaRefs>

</xml_diff>